<commit_message>
Requerimientos del sistema, actualizacion de archivos
</commit_message>
<xml_diff>
--- a/Proyecto Grupo #3.docx
+++ b/Proyecto Grupo #3.docx
@@ -1,6 +1,6 @@
 
 <file path=word/document.xml><?xml version="1.0" encoding="utf-8"?>
-<w:document xmlns:wpc="http://schemas.microsoft.com/office/word/2010/wordprocessingCanvas" xmlns:cx="http://schemas.microsoft.com/office/drawing/2014/chartex" xmlns:cx1="http://schemas.microsoft.com/office/drawing/2015/9/8/chartex" xmlns:cx2="http://schemas.microsoft.com/office/drawing/2015/10/21/chartex" xmlns:cx3="http://schemas.microsoft.com/office/drawing/2016/5/9/chartex" xmlns:cx4="http://schemas.microsoft.com/office/drawing/2016/5/10/chartex" xmlns:cx5="http://schemas.microsoft.com/office/drawing/2016/5/11/chartex" xmlns:cx6="http://schemas.microsoft.com/office/drawing/2016/5/12/chartex" xmlns:cx7="http://schemas.microsoft.com/office/drawing/2016/5/13/chartex" xmlns:cx8="http://schemas.microsoft.com/office/drawing/2016/5/14/chartex" xmlns:mc="http://schemas.openxmlformats.org/markup-compatibility/2006" xmlns:aink="http://schemas.microsoft.com/office/drawing/2016/ink" xmlns:am3d="http://schemas.microsoft.com/office/drawing/2017/model3d" xmlns:o="urn:schemas-microsoft-com:office:office" xmlns:r="http://schemas.openxmlformats.org/officeDocument/2006/relationships" xmlns:m="http://schemas.openxmlformats.org/officeDocument/2006/math" xmlns:v="urn:schemas-microsoft-com:vml" xmlns:wp14="http://schemas.microsoft.com/office/word/2010/wordprocessingDrawing" xmlns:wp="http://schemas.openxmlformats.org/drawingml/2006/wordprocessingDrawing" xmlns:w10="urn:schemas-microsoft-com:office:word" xmlns:w="http://schemas.openxmlformats.org/wordprocessingml/2006/main" xmlns:w14="http://schemas.microsoft.com/office/word/2010/wordml" xmlns:w15="http://schemas.microsoft.com/office/word/2012/wordml" xmlns:w16cid="http://schemas.microsoft.com/office/word/2016/wordml/cid" xmlns:w16se="http://schemas.microsoft.com/office/word/2015/wordml/symex" xmlns:wpg="http://schemas.microsoft.com/office/word/2010/wordprocessingGroup" xmlns:wpi="http://schemas.microsoft.com/office/word/2010/wordprocessingInk" xmlns:wne="http://schemas.microsoft.com/office/word/2006/wordml" xmlns:wps="http://schemas.microsoft.com/office/word/2010/wordprocessingShape" mc:Ignorable="w14 w15 w16se w16cid wp14">
+<w:document xmlns:wpc="http://schemas.microsoft.com/office/word/2010/wordprocessingCanvas" xmlns:cx="http://schemas.microsoft.com/office/drawing/2014/chartex" xmlns:cx1="http://schemas.microsoft.com/office/drawing/2015/9/8/chartex" xmlns:cx2="http://schemas.microsoft.com/office/drawing/2015/10/21/chartex" xmlns:cx3="http://schemas.microsoft.com/office/drawing/2016/5/9/chartex" xmlns:cx4="http://schemas.microsoft.com/office/drawing/2016/5/10/chartex" xmlns:cx5="http://schemas.microsoft.com/office/drawing/2016/5/11/chartex" xmlns:cx6="http://schemas.microsoft.com/office/drawing/2016/5/12/chartex" xmlns:cx7="http://schemas.microsoft.com/office/drawing/2016/5/13/chartex" xmlns:cx8="http://schemas.microsoft.com/office/drawing/2016/5/14/chartex" xmlns:mc="http://schemas.openxmlformats.org/markup-compatibility/2006" xmlns:aink="http://schemas.microsoft.com/office/drawing/2016/ink" xmlns:am3d="http://schemas.microsoft.com/office/drawing/2017/model3d" xmlns:o="urn:schemas-microsoft-com:office:office" xmlns:r="http://schemas.openxmlformats.org/officeDocument/2006/relationships" xmlns:m="http://schemas.openxmlformats.org/officeDocument/2006/math" xmlns:v="urn:schemas-microsoft-com:vml" xmlns:wp14="http://schemas.microsoft.com/office/word/2010/wordprocessingDrawing" xmlns:wp="http://schemas.openxmlformats.org/drawingml/2006/wordprocessingDrawing" xmlns:w10="urn:schemas-microsoft-com:office:word" xmlns:w="http://schemas.openxmlformats.org/wordprocessingml/2006/main" xmlns:w14="http://schemas.microsoft.com/office/word/2010/wordml" xmlns:w15="http://schemas.microsoft.com/office/word/2012/wordml" xmlns:w16cex="http://schemas.microsoft.com/office/word/2018/wordml/cex" xmlns:w16cid="http://schemas.microsoft.com/office/word/2016/wordml/cid" xmlns:w16="http://schemas.microsoft.com/office/word/2018/wordml" xmlns:w16se="http://schemas.microsoft.com/office/word/2015/wordml/symex" xmlns:wpg="http://schemas.microsoft.com/office/word/2010/wordprocessingGroup" xmlns:wpi="http://schemas.microsoft.com/office/word/2010/wordprocessingInk" xmlns:wne="http://schemas.microsoft.com/office/word/2006/wordml" xmlns:wps="http://schemas.microsoft.com/office/word/2010/wordprocessingShape" mc:Ignorable="w14 w15 w16se w16cid w16 w16cex wp14">
   <w:body>
     <w:p>
       <w:pPr>
@@ -310,19 +310,33 @@
     <w:p>
       <w:pPr>
         <w:spacing w:before="240" w:after="240" w:line="240" w:lineRule="auto"/>
-        <w:jc w:val="right"/>
-        <w:rPr>
-          <w:rFonts w:ascii="Times New Roman" w:eastAsia="Times New Roman" w:hAnsi="Times New Roman"/>
-          <w:sz w:val="24"/>
-          <w:szCs w:val="24"/>
-        </w:rPr>
-      </w:pPr>
+        <w:jc w:val="center"/>
+        <w:rPr>
+          <w:rFonts w:ascii="Times New Roman" w:eastAsia="Times New Roman" w:hAnsi="Times New Roman"/>
+          <w:sz w:val="24"/>
+          <w:szCs w:val="24"/>
+        </w:rPr>
+      </w:pPr>
+      <w:r>
+        <w:rPr>
+          <w:rFonts w:ascii="Arial" w:eastAsia="Times New Roman" w:hAnsi="Arial" w:cs="Arial"/>
+          <w:color w:val="000000"/>
+        </w:rPr>
+        <w:t xml:space="preserve">                                       </w:t>
+      </w:r>
       <w:r>
         <w:rPr>
           <w:rFonts w:ascii="Arial" w:eastAsia="Times New Roman" w:hAnsi="Arial" w:cs="Arial"/>
           <w:color w:val="000000"/>
         </w:rPr>
         <w:t>Cristian Fernando Guzmán Berganza</w:t>
+      </w:r>
+      <w:r>
+        <w:rPr>
+          <w:rFonts w:ascii="Arial" w:eastAsia="Times New Roman" w:hAnsi="Arial" w:cs="Arial"/>
+          <w:color w:val="000000"/>
+        </w:rPr>
+        <w:t xml:space="preserve"> </w:t>
       </w:r>
       <w:r>
         <w:rPr>
@@ -1868,123 +1882,59 @@
         <w:spacing w:before="240" w:after="240" w:line="240" w:lineRule="auto"/>
         <w:jc w:val="both"/>
         <w:rPr>
-          <w:rFonts w:ascii="Times New Roman" w:eastAsia="Times New Roman" w:hAnsi="Times New Roman"/>
-          <w:sz w:val="24"/>
-          <w:szCs w:val="24"/>
-        </w:rPr>
-      </w:pPr>
-      <w:r>
-        <w:rPr>
-          <w:rFonts w:ascii="Arial" w:eastAsia="Times New Roman" w:hAnsi="Arial" w:cs="Arial"/>
-          <w:color w:val="000000"/>
-        </w:rPr>
-        <w:t>Los estudios de factibilidad económica incluyen análisis de costos y beneficios. En este apartado se evaluarán los aspectos financieros del proyecto. </w:t>
-      </w:r>
-    </w:p>
-    <w:p>
-      <w:pPr>
-        <w:spacing w:before="240" w:after="240" w:line="240" w:lineRule="auto"/>
-        <w:jc w:val="both"/>
-        <w:rPr>
-          <w:rFonts w:ascii="Times New Roman" w:eastAsia="Times New Roman" w:hAnsi="Times New Roman"/>
-          <w:sz w:val="24"/>
-          <w:szCs w:val="24"/>
-        </w:rPr>
-      </w:pPr>
-      <w:r>
-        <w:rPr>
-          <w:rFonts w:ascii="Arial" w:eastAsia="Times New Roman" w:hAnsi="Arial" w:cs="Arial"/>
-          <w:color w:val="000000"/>
-        </w:rPr>
-        <w:t>En esta fase le mostramos un estudio de los costos de la aplicación móvil para corroborar si es factible económicamente hacia el cliente. Lo cual determinará si es viable adquirirlo ya que se ha establecido la relación detallada de los costos de beneficio que esta posee.</w:t>
-      </w:r>
-    </w:p>
-    <w:p>
-      <w:pPr>
-        <w:spacing w:before="240" w:after="240" w:line="240" w:lineRule="auto"/>
-        <w:jc w:val="both"/>
-        <w:rPr>
-          <w:rFonts w:ascii="Times New Roman" w:eastAsia="Times New Roman" w:hAnsi="Times New Roman"/>
-          <w:sz w:val="24"/>
-          <w:szCs w:val="24"/>
-        </w:rPr>
-      </w:pPr>
-      <w:r>
-        <w:rPr>
-          <w:rFonts w:ascii="Arial" w:eastAsia="Times New Roman" w:hAnsi="Arial" w:cs="Arial"/>
-          <w:color w:val="000000"/>
-        </w:rPr>
-        <w:t xml:space="preserve">En esta fase también se evalúa el costo que tendrá el desarrollo de la aplicación como también el beneficio que la aplicación generará, si el beneficio es mayor que el costo, entonces se dice que si es factible económicamente. Es decir que en esta fase se comprobará si el proyecto es sustentable económicamente. Se determinarán los recursos para </w:t>
-      </w:r>
-      <w:r>
-        <w:rPr>
-          <w:rFonts w:ascii="Arial" w:eastAsia="Times New Roman" w:hAnsi="Arial" w:cs="Arial"/>
-          <w:color w:val="000000"/>
-        </w:rPr>
-        <w:t>desarrollar, implantar</w:t>
-      </w:r>
-      <w:r>
-        <w:rPr>
-          <w:rFonts w:ascii="Arial" w:eastAsia="Times New Roman" w:hAnsi="Arial" w:cs="Arial"/>
-          <w:color w:val="000000"/>
-        </w:rPr>
-        <w:t xml:space="preserve"> y mantener operando el proyecto que la empresa necesita, haciendo una evaluación de costos del proyecto de la aplicación móvil, así como también evaluando los beneficios que estarán asociados a cualquier alternativa que se tenga en el proceso de la ejecución del proyecto.</w:t>
-      </w:r>
-    </w:p>
-    <w:p>
-      <w:pPr>
-        <w:spacing w:before="240" w:after="240" w:line="240" w:lineRule="auto"/>
-        <w:jc w:val="both"/>
-        <w:rPr>
-          <w:rFonts w:ascii="Times New Roman" w:eastAsia="Times New Roman" w:hAnsi="Times New Roman"/>
-          <w:sz w:val="24"/>
-          <w:szCs w:val="24"/>
-        </w:rPr>
-      </w:pPr>
-      <w:r>
-        <w:rPr>
-          <w:rFonts w:ascii="Arial" w:eastAsia="Times New Roman" w:hAnsi="Arial" w:cs="Arial"/>
-          <w:color w:val="000000"/>
-        </w:rPr>
-        <w:t xml:space="preserve">Dicho de otra </w:t>
-      </w:r>
-      <w:r>
-        <w:rPr>
-          <w:rFonts w:ascii="Arial" w:eastAsia="Times New Roman" w:hAnsi="Arial" w:cs="Arial"/>
-          <w:color w:val="000000"/>
-        </w:rPr>
-        <w:t>manera,</w:t>
-      </w:r>
-      <w:r>
-        <w:rPr>
-          <w:rFonts w:ascii="Arial" w:eastAsia="Times New Roman" w:hAnsi="Arial" w:cs="Arial"/>
-          <w:color w:val="000000"/>
-        </w:rPr>
-        <w:t xml:space="preserve"> la factibilidad económica en base al análisis de costos/beneficios, cada uno de los costos y beneficios que se adquieran de las diversas alternativas disponibles, se </w:t>
-      </w:r>
-      <w:r>
-        <w:rPr>
-          <w:rFonts w:ascii="Arial" w:eastAsia="Times New Roman" w:hAnsi="Arial" w:cs="Arial"/>
-          <w:color w:val="000000"/>
-        </w:rPr>
-        <w:t>identificarán</w:t>
-      </w:r>
-      <w:r>
-        <w:rPr>
-          <w:rFonts w:ascii="Arial" w:eastAsia="Times New Roman" w:hAnsi="Arial" w:cs="Arial"/>
-          <w:color w:val="000000"/>
-        </w:rPr>
-        <w:t xml:space="preserve"> y se estudiarán de la mejor manera posible para llevarse a cabo </w:t>
-      </w:r>
-      <w:bookmarkStart w:id="0" w:name="_GoBack"/>
-      <w:bookmarkEnd w:id="0"/>
-      <w:r>
-        <w:rPr>
-          <w:rFonts w:ascii="Arial" w:eastAsia="Times New Roman" w:hAnsi="Arial" w:cs="Arial"/>
-          <w:color w:val="000000"/>
-        </w:rPr>
-        <w:t>una comparación de ellos. Primero se procede a comparar los costos esperados o estimados de cada alternativa es decir de cada opción que se tenga con los beneficios esperados, para asegurarse que los beneficios excedan a los costos y determinar de esta manera la alternativa más atractiva y factible.</w:t>
-      </w:r>
+          <w:rFonts w:ascii="Arial" w:eastAsia="Times New Roman" w:hAnsi="Arial" w:cs="Arial"/>
+          <w:color w:val="000000"/>
+        </w:rPr>
+      </w:pPr>
+      <w:bookmarkStart w:id="0" w:name="_Hlk33816399"/>
+      <w:bookmarkStart w:id="1" w:name="_GoBack"/>
+      <w:r>
+        <w:rPr>
+          <w:rFonts w:ascii="Arial" w:eastAsia="Times New Roman" w:hAnsi="Arial" w:cs="Arial"/>
+          <w:color w:val="000000"/>
+        </w:rPr>
+        <w:t>Este proyecto es de uso privado no comercial está basado en la necesidad de una empresa en especifica. La aplicación ayudara a mejorar y automatizar la comunicación que hay entre los colaboradores de la empresa para al momento de realizar la ejecución de los proyectos que dicha empresa desea implementar</w:t>
+      </w:r>
+      <w:r>
+        <w:rPr>
+          <w:rFonts w:ascii="Arial" w:eastAsia="Times New Roman" w:hAnsi="Arial" w:cs="Arial"/>
+          <w:color w:val="000000"/>
+        </w:rPr>
+        <w:t xml:space="preserve">. En beneficio que la empresa contara con un ahorro de energía </w:t>
+      </w:r>
+      <w:r>
+        <w:rPr>
+          <w:rFonts w:ascii="Arial" w:eastAsia="Times New Roman" w:hAnsi="Arial" w:cs="Arial"/>
+          <w:color w:val="000000"/>
+        </w:rPr>
+        <w:t>podrán trabajar en áreas más comunes donde no tendrían que ver escritorios, otro beneficio es que podrán trabajar en desde casa.</w:t>
+      </w:r>
+      <w:r>
+        <w:rPr>
+          <w:rFonts w:ascii="Arial" w:eastAsia="Times New Roman" w:hAnsi="Arial" w:cs="Arial"/>
+          <w:color w:val="000000"/>
+        </w:rPr>
+        <w:t xml:space="preserve"> Este costo que se presentara a continuación contara con un pago del primer año donde se detallara más adelante, a partir del segundo año tendrá un costo para que la aplicación siga alojada en el servidor</w:t>
+      </w:r>
+      <w:r>
+        <w:rPr>
+          <w:rFonts w:ascii="Arial" w:eastAsia="Times New Roman" w:hAnsi="Arial" w:cs="Arial"/>
+          <w:color w:val="000000"/>
+        </w:rPr>
+        <w:t>.</w:t>
+      </w:r>
+    </w:p>
+    <w:bookmarkEnd w:id="0"/>
+    <w:bookmarkEnd w:id="1"/>
+    <w:p>
+      <w:pPr>
+        <w:spacing w:after="0" w:line="240" w:lineRule="auto"/>
+        <w:ind w:firstLine="0"/>
+        <w:rPr>
+          <w:rFonts w:ascii="Arial" w:eastAsia="Times New Roman" w:hAnsi="Arial" w:cs="Arial"/>
+          <w:color w:val="000000"/>
+        </w:rPr>
+      </w:pPr>
     </w:p>
     <w:p>
       <w:pPr>
@@ -2697,7 +2647,6 @@
                 <w:rFonts w:ascii="Arial" w:eastAsia="Times New Roman" w:hAnsi="Arial" w:cs="Arial"/>
                 <w:color w:val="000000"/>
               </w:rPr>
-              <w:lastRenderedPageBreak/>
               <w:t>Costo por Semana de trabajo</w:t>
             </w:r>
           </w:p>
@@ -2949,6 +2898,7 @@
           <w:bCs/>
           <w:color w:val="000000"/>
         </w:rPr>
+        <w:lastRenderedPageBreak/>
         <w:t>Factibilidad Operacional:</w:t>
       </w:r>
     </w:p>
@@ -3167,7 +3117,6 @@
           <w:rFonts w:ascii="Arial" w:eastAsia="Times New Roman" w:hAnsi="Arial" w:cs="Arial"/>
           <w:color w:val="000000"/>
         </w:rPr>
-        <w:lastRenderedPageBreak/>
         <w:t>Conocer los procesos utilizados en los proyectos con mayor frecuencia por los usuarios. Y poder darle un enfoque apropiado hacia qué procesos se debe hacer énfasis.</w:t>
       </w:r>
     </w:p>
@@ -3279,7 +3228,15 @@
           <w:rFonts w:ascii="Arial" w:eastAsia="Times New Roman" w:hAnsi="Arial" w:cs="Arial"/>
           <w:color w:val="000000"/>
         </w:rPr>
-        <w:t>De igual manera, tuvimos la disponibilidad del personal o usuarios a capacitarse para el uso de la aplicación una vez terminada e instalada. De la misma manera se les preguntó a los usuarios implicados y el 100% respondió que sí están dispuestos a capacitarse para poder utilizar el nuevo sistema, ya manifestaron que le ayudará inclusive disminuir costos en papeleo, rapidez en el manejo de información en terreno, mejor monitoreo, no depender de un PC, etc.</w:t>
+        <w:t xml:space="preserve">De igual manera, tuvimos la disponibilidad del personal o usuarios a capacitarse para el uso de la aplicación una vez terminada e instalada. De la misma manera se les preguntó a </w:t>
+      </w:r>
+      <w:r>
+        <w:rPr>
+          <w:rFonts w:ascii="Arial" w:eastAsia="Times New Roman" w:hAnsi="Arial" w:cs="Arial"/>
+          <w:color w:val="000000"/>
+        </w:rPr>
+        <w:lastRenderedPageBreak/>
+        <w:t>los usuarios implicados y el 100% respondió que sí están dispuestos a capacitarse para poder utilizar el nuevo sistema, ya manifestaron que le ayudará inclusive disminuir costos en papeleo, rapidez en el manejo de información en terreno, mejor monitoreo, no depender de un PC, etc.</w:t>
       </w:r>
     </w:p>
     <w:p>
@@ -3354,7 +3311,7 @@
 </file>
 
 <file path=word/endnotes.xml><?xml version="1.0" encoding="utf-8"?>
-<w:endnotes xmlns:wpc="http://schemas.microsoft.com/office/word/2010/wordprocessingCanvas" xmlns:cx="http://schemas.microsoft.com/office/drawing/2014/chartex" xmlns:cx1="http://schemas.microsoft.com/office/drawing/2015/9/8/chartex" xmlns:cx2="http://schemas.microsoft.com/office/drawing/2015/10/21/chartex" xmlns:cx3="http://schemas.microsoft.com/office/drawing/2016/5/9/chartex" xmlns:cx4="http://schemas.microsoft.com/office/drawing/2016/5/10/chartex" xmlns:cx5="http://schemas.microsoft.com/office/drawing/2016/5/11/chartex" xmlns:cx6="http://schemas.microsoft.com/office/drawing/2016/5/12/chartex" xmlns:cx7="http://schemas.microsoft.com/office/drawing/2016/5/13/chartex" xmlns:cx8="http://schemas.microsoft.com/office/drawing/2016/5/14/chartex" xmlns:mc="http://schemas.openxmlformats.org/markup-compatibility/2006" xmlns:aink="http://schemas.microsoft.com/office/drawing/2016/ink" xmlns:am3d="http://schemas.microsoft.com/office/drawing/2017/model3d" xmlns:o="urn:schemas-microsoft-com:office:office" xmlns:r="http://schemas.openxmlformats.org/officeDocument/2006/relationships" xmlns:m="http://schemas.openxmlformats.org/officeDocument/2006/math" xmlns:v="urn:schemas-microsoft-com:vml" xmlns:wp14="http://schemas.microsoft.com/office/word/2010/wordprocessingDrawing" xmlns:wp="http://schemas.openxmlformats.org/drawingml/2006/wordprocessingDrawing" xmlns:w10="urn:schemas-microsoft-com:office:word" xmlns:w="http://schemas.openxmlformats.org/wordprocessingml/2006/main" xmlns:w14="http://schemas.microsoft.com/office/word/2010/wordml" xmlns:w15="http://schemas.microsoft.com/office/word/2012/wordml" xmlns:w16cid="http://schemas.microsoft.com/office/word/2016/wordml/cid" xmlns:w16se="http://schemas.microsoft.com/office/word/2015/wordml/symex" xmlns:wpg="http://schemas.microsoft.com/office/word/2010/wordprocessingGroup" xmlns:wpi="http://schemas.microsoft.com/office/word/2010/wordprocessingInk" xmlns:wne="http://schemas.microsoft.com/office/word/2006/wordml" xmlns:wps="http://schemas.microsoft.com/office/word/2010/wordprocessingShape" mc:Ignorable="w14 w15 w16se w16cid wp14">
+<w:endnotes xmlns:wpc="http://schemas.microsoft.com/office/word/2010/wordprocessingCanvas" xmlns:cx="http://schemas.microsoft.com/office/drawing/2014/chartex" xmlns:cx1="http://schemas.microsoft.com/office/drawing/2015/9/8/chartex" xmlns:cx2="http://schemas.microsoft.com/office/drawing/2015/10/21/chartex" xmlns:cx3="http://schemas.microsoft.com/office/drawing/2016/5/9/chartex" xmlns:cx4="http://schemas.microsoft.com/office/drawing/2016/5/10/chartex" xmlns:cx5="http://schemas.microsoft.com/office/drawing/2016/5/11/chartex" xmlns:cx6="http://schemas.microsoft.com/office/drawing/2016/5/12/chartex" xmlns:cx7="http://schemas.microsoft.com/office/drawing/2016/5/13/chartex" xmlns:cx8="http://schemas.microsoft.com/office/drawing/2016/5/14/chartex" xmlns:mc="http://schemas.openxmlformats.org/markup-compatibility/2006" xmlns:aink="http://schemas.microsoft.com/office/drawing/2016/ink" xmlns:am3d="http://schemas.microsoft.com/office/drawing/2017/model3d" xmlns:o="urn:schemas-microsoft-com:office:office" xmlns:r="http://schemas.openxmlformats.org/officeDocument/2006/relationships" xmlns:m="http://schemas.openxmlformats.org/officeDocument/2006/math" xmlns:v="urn:schemas-microsoft-com:vml" xmlns:wp14="http://schemas.microsoft.com/office/word/2010/wordprocessingDrawing" xmlns:wp="http://schemas.openxmlformats.org/drawingml/2006/wordprocessingDrawing" xmlns:w10="urn:schemas-microsoft-com:office:word" xmlns:w="http://schemas.openxmlformats.org/wordprocessingml/2006/main" xmlns:w14="http://schemas.microsoft.com/office/word/2010/wordml" xmlns:w15="http://schemas.microsoft.com/office/word/2012/wordml" xmlns:w16cex="http://schemas.microsoft.com/office/word/2018/wordml/cex" xmlns:w16cid="http://schemas.microsoft.com/office/word/2016/wordml/cid" xmlns:w16="http://schemas.microsoft.com/office/word/2018/wordml" xmlns:w16se="http://schemas.microsoft.com/office/word/2015/wordml/symex" xmlns:wpg="http://schemas.microsoft.com/office/word/2010/wordprocessingGroup" xmlns:wpi="http://schemas.microsoft.com/office/word/2010/wordprocessingInk" xmlns:wne="http://schemas.microsoft.com/office/word/2006/wordml" xmlns:wps="http://schemas.microsoft.com/office/word/2010/wordprocessingShape" mc:Ignorable="w14 w15 w16se w16cid w16 w16cex wp14">
   <w:endnote w:type="separator" w:id="-1">
     <w:p>
       <w:pPr>
@@ -3379,7 +3336,7 @@
 </file>
 
 <file path=word/footnotes.xml><?xml version="1.0" encoding="utf-8"?>
-<w:footnotes xmlns:wpc="http://schemas.microsoft.com/office/word/2010/wordprocessingCanvas" xmlns:cx="http://schemas.microsoft.com/office/drawing/2014/chartex" xmlns:cx1="http://schemas.microsoft.com/office/drawing/2015/9/8/chartex" xmlns:cx2="http://schemas.microsoft.com/office/drawing/2015/10/21/chartex" xmlns:cx3="http://schemas.microsoft.com/office/drawing/2016/5/9/chartex" xmlns:cx4="http://schemas.microsoft.com/office/drawing/2016/5/10/chartex" xmlns:cx5="http://schemas.microsoft.com/office/drawing/2016/5/11/chartex" xmlns:cx6="http://schemas.microsoft.com/office/drawing/2016/5/12/chartex" xmlns:cx7="http://schemas.microsoft.com/office/drawing/2016/5/13/chartex" xmlns:cx8="http://schemas.microsoft.com/office/drawing/2016/5/14/chartex" xmlns:mc="http://schemas.openxmlformats.org/markup-compatibility/2006" xmlns:aink="http://schemas.microsoft.com/office/drawing/2016/ink" xmlns:am3d="http://schemas.microsoft.com/office/drawing/2017/model3d" xmlns:o="urn:schemas-microsoft-com:office:office" xmlns:r="http://schemas.openxmlformats.org/officeDocument/2006/relationships" xmlns:m="http://schemas.openxmlformats.org/officeDocument/2006/math" xmlns:v="urn:schemas-microsoft-com:vml" xmlns:wp14="http://schemas.microsoft.com/office/word/2010/wordprocessingDrawing" xmlns:wp="http://schemas.openxmlformats.org/drawingml/2006/wordprocessingDrawing" xmlns:w10="urn:schemas-microsoft-com:office:word" xmlns:w="http://schemas.openxmlformats.org/wordprocessingml/2006/main" xmlns:w14="http://schemas.microsoft.com/office/word/2010/wordml" xmlns:w15="http://schemas.microsoft.com/office/word/2012/wordml" xmlns:w16cid="http://schemas.microsoft.com/office/word/2016/wordml/cid" xmlns:w16se="http://schemas.microsoft.com/office/word/2015/wordml/symex" xmlns:wpg="http://schemas.microsoft.com/office/word/2010/wordprocessingGroup" xmlns:wpi="http://schemas.microsoft.com/office/word/2010/wordprocessingInk" xmlns:wne="http://schemas.microsoft.com/office/word/2006/wordml" xmlns:wps="http://schemas.microsoft.com/office/word/2010/wordprocessingShape" mc:Ignorable="w14 w15 w16se w16cid wp14">
+<w:footnotes xmlns:wpc="http://schemas.microsoft.com/office/word/2010/wordprocessingCanvas" xmlns:cx="http://schemas.microsoft.com/office/drawing/2014/chartex" xmlns:cx1="http://schemas.microsoft.com/office/drawing/2015/9/8/chartex" xmlns:cx2="http://schemas.microsoft.com/office/drawing/2015/10/21/chartex" xmlns:cx3="http://schemas.microsoft.com/office/drawing/2016/5/9/chartex" xmlns:cx4="http://schemas.microsoft.com/office/drawing/2016/5/10/chartex" xmlns:cx5="http://schemas.microsoft.com/office/drawing/2016/5/11/chartex" xmlns:cx6="http://schemas.microsoft.com/office/drawing/2016/5/12/chartex" xmlns:cx7="http://schemas.microsoft.com/office/drawing/2016/5/13/chartex" xmlns:cx8="http://schemas.microsoft.com/office/drawing/2016/5/14/chartex" xmlns:mc="http://schemas.openxmlformats.org/markup-compatibility/2006" xmlns:aink="http://schemas.microsoft.com/office/drawing/2016/ink" xmlns:am3d="http://schemas.microsoft.com/office/drawing/2017/model3d" xmlns:o="urn:schemas-microsoft-com:office:office" xmlns:r="http://schemas.openxmlformats.org/officeDocument/2006/relationships" xmlns:m="http://schemas.openxmlformats.org/officeDocument/2006/math" xmlns:v="urn:schemas-microsoft-com:vml" xmlns:wp14="http://schemas.microsoft.com/office/word/2010/wordprocessingDrawing" xmlns:wp="http://schemas.openxmlformats.org/drawingml/2006/wordprocessingDrawing" xmlns:w10="urn:schemas-microsoft-com:office:word" xmlns:w="http://schemas.openxmlformats.org/wordprocessingml/2006/main" xmlns:w14="http://schemas.microsoft.com/office/word/2010/wordml" xmlns:w15="http://schemas.microsoft.com/office/word/2012/wordml" xmlns:w16cex="http://schemas.microsoft.com/office/word/2018/wordml/cex" xmlns:w16cid="http://schemas.microsoft.com/office/word/2016/wordml/cid" xmlns:w16="http://schemas.microsoft.com/office/word/2018/wordml" xmlns:w16se="http://schemas.microsoft.com/office/word/2015/wordml/symex" xmlns:wpg="http://schemas.microsoft.com/office/word/2010/wordprocessingGroup" xmlns:wpi="http://schemas.microsoft.com/office/word/2010/wordprocessingInk" xmlns:wne="http://schemas.microsoft.com/office/word/2006/wordml" xmlns:wps="http://schemas.microsoft.com/office/word/2010/wordprocessingShape" mc:Ignorable="w14 w15 w16se w16cid w16 w16cex wp14">
   <w:footnote w:type="separator" w:id="-1">
     <w:p>
       <w:pPr>
@@ -3404,7 +3361,7 @@
 </file>
 
 <file path=word/header1.xml><?xml version="1.0" encoding="utf-8"?>
-<w:hdr xmlns:wpc="http://schemas.microsoft.com/office/word/2010/wordprocessingCanvas" xmlns:cx="http://schemas.microsoft.com/office/drawing/2014/chartex" xmlns:cx1="http://schemas.microsoft.com/office/drawing/2015/9/8/chartex" xmlns:cx2="http://schemas.microsoft.com/office/drawing/2015/10/21/chartex" xmlns:cx3="http://schemas.microsoft.com/office/drawing/2016/5/9/chartex" xmlns:cx4="http://schemas.microsoft.com/office/drawing/2016/5/10/chartex" xmlns:cx5="http://schemas.microsoft.com/office/drawing/2016/5/11/chartex" xmlns:cx6="http://schemas.microsoft.com/office/drawing/2016/5/12/chartex" xmlns:cx7="http://schemas.microsoft.com/office/drawing/2016/5/13/chartex" xmlns:cx8="http://schemas.microsoft.com/office/drawing/2016/5/14/chartex" xmlns:mc="http://schemas.openxmlformats.org/markup-compatibility/2006" xmlns:aink="http://schemas.microsoft.com/office/drawing/2016/ink" xmlns:am3d="http://schemas.microsoft.com/office/drawing/2017/model3d" xmlns:o="urn:schemas-microsoft-com:office:office" xmlns:r="http://schemas.openxmlformats.org/officeDocument/2006/relationships" xmlns:m="http://schemas.openxmlformats.org/officeDocument/2006/math" xmlns:v="urn:schemas-microsoft-com:vml" xmlns:wp14="http://schemas.microsoft.com/office/word/2010/wordprocessingDrawing" xmlns:wp="http://schemas.openxmlformats.org/drawingml/2006/wordprocessingDrawing" xmlns:w10="urn:schemas-microsoft-com:office:word" xmlns:w="http://schemas.openxmlformats.org/wordprocessingml/2006/main" xmlns:w14="http://schemas.microsoft.com/office/word/2010/wordml" xmlns:w15="http://schemas.microsoft.com/office/word/2012/wordml" xmlns:w16cid="http://schemas.microsoft.com/office/word/2016/wordml/cid" xmlns:w16se="http://schemas.microsoft.com/office/word/2015/wordml/symex" xmlns:wpg="http://schemas.microsoft.com/office/word/2010/wordprocessingGroup" xmlns:wpi="http://schemas.microsoft.com/office/word/2010/wordprocessingInk" xmlns:wne="http://schemas.microsoft.com/office/word/2006/wordml" xmlns:wps="http://schemas.microsoft.com/office/word/2010/wordprocessingShape" mc:Ignorable="w14 w15 w16se w16cid wp14">
+<w:hdr xmlns:wpc="http://schemas.microsoft.com/office/word/2010/wordprocessingCanvas" xmlns:cx="http://schemas.microsoft.com/office/drawing/2014/chartex" xmlns:cx1="http://schemas.microsoft.com/office/drawing/2015/9/8/chartex" xmlns:cx2="http://schemas.microsoft.com/office/drawing/2015/10/21/chartex" xmlns:cx3="http://schemas.microsoft.com/office/drawing/2016/5/9/chartex" xmlns:cx4="http://schemas.microsoft.com/office/drawing/2016/5/10/chartex" xmlns:cx5="http://schemas.microsoft.com/office/drawing/2016/5/11/chartex" xmlns:cx6="http://schemas.microsoft.com/office/drawing/2016/5/12/chartex" xmlns:cx7="http://schemas.microsoft.com/office/drawing/2016/5/13/chartex" xmlns:cx8="http://schemas.microsoft.com/office/drawing/2016/5/14/chartex" xmlns:mc="http://schemas.openxmlformats.org/markup-compatibility/2006" xmlns:aink="http://schemas.microsoft.com/office/drawing/2016/ink" xmlns:am3d="http://schemas.microsoft.com/office/drawing/2017/model3d" xmlns:o="urn:schemas-microsoft-com:office:office" xmlns:r="http://schemas.openxmlformats.org/officeDocument/2006/relationships" xmlns:m="http://schemas.openxmlformats.org/officeDocument/2006/math" xmlns:v="urn:schemas-microsoft-com:vml" xmlns:wp14="http://schemas.microsoft.com/office/word/2010/wordprocessingDrawing" xmlns:wp="http://schemas.openxmlformats.org/drawingml/2006/wordprocessingDrawing" xmlns:w10="urn:schemas-microsoft-com:office:word" xmlns:w="http://schemas.openxmlformats.org/wordprocessingml/2006/main" xmlns:w14="http://schemas.microsoft.com/office/word/2010/wordml" xmlns:w15="http://schemas.microsoft.com/office/word/2012/wordml" xmlns:w16cex="http://schemas.microsoft.com/office/word/2018/wordml/cex" xmlns:w16cid="http://schemas.microsoft.com/office/word/2016/wordml/cid" xmlns:w16="http://schemas.microsoft.com/office/word/2018/wordml" xmlns:w16se="http://schemas.microsoft.com/office/word/2015/wordml/symex" xmlns:wpg="http://schemas.microsoft.com/office/word/2010/wordprocessingGroup" xmlns:wpi="http://schemas.microsoft.com/office/word/2010/wordprocessingInk" xmlns:wne="http://schemas.microsoft.com/office/word/2006/wordml" xmlns:wps="http://schemas.microsoft.com/office/word/2010/wordprocessingShape" mc:Ignorable="w14 w15 w16se w16cid w16 w16cex wp14">
   <w:p>
     <w:pPr>
       <w:pStyle w:val="Encabezado"/>
@@ -3510,7 +3467,7 @@
 </file>
 
 <file path=word/numbering.xml><?xml version="1.0" encoding="utf-8"?>
-<w:numbering xmlns:wpc="http://schemas.microsoft.com/office/word/2010/wordprocessingCanvas" xmlns:cx="http://schemas.microsoft.com/office/drawing/2014/chartex" xmlns:cx1="http://schemas.microsoft.com/office/drawing/2015/9/8/chartex" xmlns:cx2="http://schemas.microsoft.com/office/drawing/2015/10/21/chartex" xmlns:cx3="http://schemas.microsoft.com/office/drawing/2016/5/9/chartex" xmlns:cx4="http://schemas.microsoft.com/office/drawing/2016/5/10/chartex" xmlns:cx5="http://schemas.microsoft.com/office/drawing/2016/5/11/chartex" xmlns:cx6="http://schemas.microsoft.com/office/drawing/2016/5/12/chartex" xmlns:cx7="http://schemas.microsoft.com/office/drawing/2016/5/13/chartex" xmlns:cx8="http://schemas.microsoft.com/office/drawing/2016/5/14/chartex" xmlns:mc="http://schemas.openxmlformats.org/markup-compatibility/2006" xmlns:aink="http://schemas.microsoft.com/office/drawing/2016/ink" xmlns:am3d="http://schemas.microsoft.com/office/drawing/2017/model3d" xmlns:o="urn:schemas-microsoft-com:office:office" xmlns:r="http://schemas.openxmlformats.org/officeDocument/2006/relationships" xmlns:m="http://schemas.openxmlformats.org/officeDocument/2006/math" xmlns:v="urn:schemas-microsoft-com:vml" xmlns:wp14="http://schemas.microsoft.com/office/word/2010/wordprocessingDrawing" xmlns:wp="http://schemas.openxmlformats.org/drawingml/2006/wordprocessingDrawing" xmlns:w10="urn:schemas-microsoft-com:office:word" xmlns:w="http://schemas.openxmlformats.org/wordprocessingml/2006/main" xmlns:w14="http://schemas.microsoft.com/office/word/2010/wordml" xmlns:w15="http://schemas.microsoft.com/office/word/2012/wordml" xmlns:w16cid="http://schemas.microsoft.com/office/word/2016/wordml/cid" xmlns:w16se="http://schemas.microsoft.com/office/word/2015/wordml/symex" xmlns:wpg="http://schemas.microsoft.com/office/word/2010/wordprocessingGroup" xmlns:wpi="http://schemas.microsoft.com/office/word/2010/wordprocessingInk" xmlns:wne="http://schemas.microsoft.com/office/word/2006/wordml" xmlns:wps="http://schemas.microsoft.com/office/word/2010/wordprocessingShape" mc:Ignorable="w14 w15 w16se w16cid wp14">
+<w:numbering xmlns:wpc="http://schemas.microsoft.com/office/word/2010/wordprocessingCanvas" xmlns:cx="http://schemas.microsoft.com/office/drawing/2014/chartex" xmlns:cx1="http://schemas.microsoft.com/office/drawing/2015/9/8/chartex" xmlns:cx2="http://schemas.microsoft.com/office/drawing/2015/10/21/chartex" xmlns:cx3="http://schemas.microsoft.com/office/drawing/2016/5/9/chartex" xmlns:cx4="http://schemas.microsoft.com/office/drawing/2016/5/10/chartex" xmlns:cx5="http://schemas.microsoft.com/office/drawing/2016/5/11/chartex" xmlns:cx6="http://schemas.microsoft.com/office/drawing/2016/5/12/chartex" xmlns:cx7="http://schemas.microsoft.com/office/drawing/2016/5/13/chartex" xmlns:cx8="http://schemas.microsoft.com/office/drawing/2016/5/14/chartex" xmlns:mc="http://schemas.openxmlformats.org/markup-compatibility/2006" xmlns:aink="http://schemas.microsoft.com/office/drawing/2016/ink" xmlns:am3d="http://schemas.microsoft.com/office/drawing/2017/model3d" xmlns:o="urn:schemas-microsoft-com:office:office" xmlns:r="http://schemas.openxmlformats.org/officeDocument/2006/relationships" xmlns:m="http://schemas.openxmlformats.org/officeDocument/2006/math" xmlns:v="urn:schemas-microsoft-com:vml" xmlns:wp14="http://schemas.microsoft.com/office/word/2010/wordprocessingDrawing" xmlns:wp="http://schemas.openxmlformats.org/drawingml/2006/wordprocessingDrawing" xmlns:w10="urn:schemas-microsoft-com:office:word" xmlns:w="http://schemas.openxmlformats.org/wordprocessingml/2006/main" xmlns:w14="http://schemas.microsoft.com/office/word/2010/wordml" xmlns:w15="http://schemas.microsoft.com/office/word/2012/wordml" xmlns:w16cex="http://schemas.microsoft.com/office/word/2018/wordml/cex" xmlns:w16cid="http://schemas.microsoft.com/office/word/2016/wordml/cid" xmlns:w16="http://schemas.microsoft.com/office/word/2018/wordml" xmlns:w16se="http://schemas.microsoft.com/office/word/2015/wordml/symex" xmlns:wpg="http://schemas.microsoft.com/office/word/2010/wordprocessingGroup" xmlns:wpi="http://schemas.microsoft.com/office/word/2010/wordprocessingInk" xmlns:wne="http://schemas.microsoft.com/office/word/2006/wordml" xmlns:wps="http://schemas.microsoft.com/office/word/2010/wordprocessingShape" mc:Ignorable="w14 w15 w16se w16cid w16 w16cex wp14">
   <w:abstractNum w:abstractNumId="0" w15:restartNumberingAfterBreak="0">
     <w:nsid w:val="0D4D771E"/>
     <w:multiLevelType w:val="hybridMultilevel"/>
@@ -4250,7 +4207,7 @@
 </file>
 
 <file path=word/styles.xml><?xml version="1.0" encoding="utf-8"?>
-<w:styles xmlns:mc="http://schemas.openxmlformats.org/markup-compatibility/2006" xmlns:r="http://schemas.openxmlformats.org/officeDocument/2006/relationships" xmlns:w="http://schemas.openxmlformats.org/wordprocessingml/2006/main" xmlns:w14="http://schemas.microsoft.com/office/word/2010/wordml" xmlns:w15="http://schemas.microsoft.com/office/word/2012/wordml" xmlns:w16cid="http://schemas.microsoft.com/office/word/2016/wordml/cid" xmlns:w16se="http://schemas.microsoft.com/office/word/2015/wordml/symex" mc:Ignorable="w14 w15 w16se w16cid">
+<w:styles xmlns:mc="http://schemas.openxmlformats.org/markup-compatibility/2006" xmlns:r="http://schemas.openxmlformats.org/officeDocument/2006/relationships" xmlns:w="http://schemas.openxmlformats.org/wordprocessingml/2006/main" xmlns:w14="http://schemas.microsoft.com/office/word/2010/wordml" xmlns:w15="http://schemas.microsoft.com/office/word/2012/wordml" xmlns:w16cex="http://schemas.microsoft.com/office/word/2018/wordml/cex" xmlns:w16cid="http://schemas.microsoft.com/office/word/2016/wordml/cid" xmlns:w16="http://schemas.microsoft.com/office/word/2018/wordml" xmlns:w16se="http://schemas.microsoft.com/office/word/2015/wordml/symex" mc:Ignorable="w14 w15 w16se w16cid w16 w16cex">
   <w:docDefaults>
     <w:rPrDefault>
       <w:rPr>

</xml_diff>